<commit_message>
completed the acceptance criteria
</commit_message>
<xml_diff>
--- a/documents/Acceptance-critatria.docx
+++ b/documents/Acceptance-critatria.docx
@@ -24,32 +24,36 @@
     </w:p>
     <w:p>
       <w:pPr>
+        <w:ind w:left="720"/>
+      </w:pPr>
+      <w:r>
+        <w:t xml:space="preserve">As an employee </w:t>
+      </w:r>
+    </w:p>
+    <w:p>
+      <w:pPr>
+        <w:ind w:left="720"/>
+      </w:pPr>
+      <w:r>
+        <w:t xml:space="preserve">I must check the customers driver license </w:t>
+      </w:r>
+    </w:p>
+    <w:p>
+      <w:pPr>
+        <w:ind w:left="720"/>
+      </w:pPr>
+      <w:r>
+        <w:t>So that the customer is eligible to rent a car</w:t>
+      </w:r>
+    </w:p>
+    <w:p>
+      <w:pPr>
         <w:ind w:left="360"/>
       </w:pPr>
-      <w:r>
-        <w:t xml:space="preserve">As an employee </w:t>
-      </w:r>
-    </w:p>
-    <w:p>
-      <w:pPr>
-        <w:ind w:left="360"/>
-      </w:pPr>
-      <w:r>
-        <w:t xml:space="preserve">I must check the customers driver license </w:t>
-      </w:r>
-    </w:p>
-    <w:p>
-      <w:pPr>
-        <w:ind w:left="360"/>
-      </w:pPr>
-      <w:r>
-        <w:t>So that the customer is eligible to rent a car</w:t>
-      </w:r>
-    </w:p>
-    <w:p/>
-    <w:p>
-      <w:pPr>
-        <w:ind w:left="360"/>
+    </w:p>
+    <w:p>
+      <w:pPr>
+        <w:ind w:left="720"/>
         <w:rPr>
           <w:b/>
           <w:bCs/>
@@ -65,7 +69,7 @@
     </w:p>
     <w:p>
       <w:pPr>
-        <w:ind w:left="360"/>
+        <w:ind w:left="720"/>
       </w:pPr>
       <w:r>
         <w:t>If the customer has a valid driver license, he/she can rent a car.</w:t>
@@ -73,7 +77,7 @@
     </w:p>
     <w:p>
       <w:pPr>
-        <w:ind w:left="360"/>
+        <w:ind w:left="720"/>
       </w:pPr>
       <w:r>
         <w:t>If he/she do not have a valid license, the request will be denied.</w:t>
@@ -162,12 +166,134 @@
     </w:p>
     <w:p>
       <w:pPr>
-        <w:ind w:left="720"/>
-      </w:pPr>
-    </w:p>
-    <w:p/>
-    <w:p/>
-    <w:p/>
+        <w:ind w:left="360" w:firstLine="360"/>
+      </w:pPr>
+      <w:r>
+        <w:t>If the customer did not select a car, he is not able to fill the form.</w:t>
+      </w:r>
+    </w:p>
+    <w:p>
+      <w:pPr>
+        <w:ind w:left="360" w:firstLine="360"/>
+      </w:pPr>
+      <w:r>
+        <w:t>The customer is not able to select previous date as a pickup date.</w:t>
+      </w:r>
+    </w:p>
+    <w:p>
+      <w:pPr>
+        <w:ind w:left="360" w:firstLine="360"/>
+      </w:pPr>
+      <w:r>
+        <w:t xml:space="preserve">The customer </w:t>
+      </w:r>
+      <w:r>
+        <w:t>cannot</w:t>
+      </w:r>
+      <w:r>
+        <w:t xml:space="preserve"> select return date less than the pickup date.</w:t>
+      </w:r>
+    </w:p>
+    <w:p>
+      <w:pPr>
+        <w:ind w:left="360" w:firstLine="360"/>
+      </w:pPr>
+    </w:p>
+    <w:p>
+      <w:pPr>
+        <w:pStyle w:val="ListParagraph"/>
+        <w:numPr>
+          <w:ilvl w:val="0"/>
+          <w:numId w:val="1"/>
+        </w:numPr>
+        <w:rPr>
+          <w:b/>
+          <w:bCs/>
+        </w:rPr>
+      </w:pPr>
+      <w:r>
+        <w:rPr>
+          <w:b/>
+          <w:bCs/>
+        </w:rPr>
+        <w:t>User Story</w:t>
+      </w:r>
+    </w:p>
+    <w:p>
+      <w:pPr>
+        <w:ind w:left="720"/>
+      </w:pPr>
+      <w:r>
+        <w:t xml:space="preserve">As an employee </w:t>
+      </w:r>
+    </w:p>
+    <w:p>
+      <w:pPr>
+        <w:ind w:left="720"/>
+      </w:pPr>
+      <w:r>
+        <w:t>I must manage the customer rental status</w:t>
+      </w:r>
+    </w:p>
+    <w:p>
+      <w:pPr>
+        <w:ind w:left="720"/>
+      </w:pPr>
+      <w:r>
+        <w:t>So that we can ensure that car is returned in good condition and on time</w:t>
+      </w:r>
+    </w:p>
+    <w:p>
+      <w:pPr>
+        <w:ind w:left="720"/>
+      </w:pPr>
+    </w:p>
+    <w:p>
+      <w:pPr>
+        <w:ind w:left="360" w:firstLine="360"/>
+        <w:rPr>
+          <w:b/>
+          <w:bCs/>
+        </w:rPr>
+      </w:pPr>
+      <w:r>
+        <w:rPr>
+          <w:b/>
+          <w:bCs/>
+        </w:rPr>
+        <w:t>Acceptance Criteria.</w:t>
+      </w:r>
+    </w:p>
+    <w:p>
+      <w:pPr>
+        <w:ind w:left="360" w:firstLine="360"/>
+      </w:pPr>
+      <w:r>
+        <w:t>Payment status for rental is checked before the is issued the car key.</w:t>
+      </w:r>
+    </w:p>
+    <w:p>
+      <w:pPr>
+        <w:ind w:left="360" w:firstLine="360"/>
+      </w:pPr>
+      <w:r>
+        <w:t xml:space="preserve">If payment was not made online, </w:t>
+      </w:r>
+      <w:r>
+        <w:t>bank transfer or card transaction is made.</w:t>
+      </w:r>
+    </w:p>
+    <w:p>
+      <w:pPr>
+        <w:ind w:left="360" w:firstLine="360"/>
+      </w:pPr>
+      <w:r>
+        <w:t xml:space="preserve">The customer identity is verified at pickup and </w:t>
+      </w:r>
+      <w:r>
+        <w:t>return.</w:t>
+      </w:r>
+    </w:p>
     <w:sectPr>
       <w:pgSz w:w="12240" w:h="15840"/>
       <w:pgMar w:top="1440" w:right="1440" w:bottom="1440" w:left="1440" w:header="720" w:footer="720" w:gutter="0"/>

</xml_diff>